<commit_message>
Documentation et feuille de temps
</commit_message>
<xml_diff>
--- a/Docs/Analyse_Sanguine/DocumentationProgrammeur.docx
+++ b/Docs/Analyse_Sanguine/DocumentationProgrammeur.docx
@@ -387,7 +387,7 @@
           <w:r>
             <w:fldChar w:fldCharType="separate"/>
           </w:r>
-          <w:hyperlink w:anchor="_Toc127286219" w:history="1">
+          <w:hyperlink w:anchor="_Toc127694418" w:history="1">
             <w:r>
               <w:rPr>
                 <w:rStyle w:val="Hyperlink"/>
@@ -415,7 +415,7 @@
                 <w:noProof/>
                 <w:webHidden/>
               </w:rPr>
-              <w:instrText xml:space="preserve"> PAGEREF _Toc127286219 \h </w:instrText>
+              <w:instrText xml:space="preserve"> PAGEREF _Toc127694418 \h </w:instrText>
             </w:r>
             <w:r>
               <w:rPr>
@@ -436,6 +436,290 @@
                 <w:webHidden/>
               </w:rPr>
               <w:t>3</w:t>
+            </w:r>
+            <w:r>
+              <w:rPr>
+                <w:noProof/>
+                <w:webHidden/>
+              </w:rPr>
+              <w:fldChar w:fldCharType="end"/>
+            </w:r>
+          </w:hyperlink>
+        </w:p>
+        <w:p>
+          <w:pPr>
+            <w:pStyle w:val="TOC1"/>
+            <w:tabs>
+              <w:tab w:val="right" w:leader="dot" w:pos="9350"/>
+            </w:tabs>
+            <w:rPr>
+              <w:rFonts w:asciiTheme="minorHAnsi" w:eastAsiaTheme="minorEastAsia" w:hAnsiTheme="minorHAnsi" w:cstheme="minorBidi"/>
+              <w:noProof/>
+              <w:lang w:val="en-CA"/>
+            </w:rPr>
+          </w:pPr>
+          <w:hyperlink w:anchor="_Toc127694419" w:history="1">
+            <w:r>
+              <w:rPr>
+                <w:rStyle w:val="Hyperlink"/>
+                <w:noProof/>
+                <w:lang w:val="fr-FR"/>
+              </w:rPr>
+              <w:t>Demandes du client non complétées</w:t>
+            </w:r>
+            <w:r>
+              <w:rPr>
+                <w:noProof/>
+                <w:webHidden/>
+              </w:rPr>
+              <w:tab/>
+            </w:r>
+            <w:r>
+              <w:rPr>
+                <w:noProof/>
+                <w:webHidden/>
+              </w:rPr>
+              <w:fldChar w:fldCharType="begin"/>
+            </w:r>
+            <w:r>
+              <w:rPr>
+                <w:noProof/>
+                <w:webHidden/>
+              </w:rPr>
+              <w:instrText xml:space="preserve"> PAGEREF _Toc127694419 \h </w:instrText>
+            </w:r>
+            <w:r>
+              <w:rPr>
+                <w:noProof/>
+                <w:webHidden/>
+              </w:rPr>
+            </w:r>
+            <w:r>
+              <w:rPr>
+                <w:noProof/>
+                <w:webHidden/>
+              </w:rPr>
+              <w:fldChar w:fldCharType="separate"/>
+            </w:r>
+            <w:r>
+              <w:rPr>
+                <w:noProof/>
+                <w:webHidden/>
+              </w:rPr>
+              <w:t>4</w:t>
+            </w:r>
+            <w:r>
+              <w:rPr>
+                <w:noProof/>
+                <w:webHidden/>
+              </w:rPr>
+              <w:fldChar w:fldCharType="end"/>
+            </w:r>
+          </w:hyperlink>
+        </w:p>
+        <w:p>
+          <w:pPr>
+            <w:pStyle w:val="TOC2"/>
+            <w:tabs>
+              <w:tab w:val="right" w:leader="dot" w:pos="9350"/>
+            </w:tabs>
+            <w:rPr>
+              <w:rFonts w:asciiTheme="minorHAnsi" w:eastAsiaTheme="minorEastAsia" w:hAnsiTheme="minorHAnsi" w:cstheme="minorBidi"/>
+              <w:noProof/>
+              <w:lang w:val="en-CA"/>
+            </w:rPr>
+          </w:pPr>
+          <w:hyperlink w:anchor="_Toc127694420" w:history="1">
+            <w:r>
+              <w:rPr>
+                <w:rStyle w:val="Hyperlink"/>
+                <w:noProof/>
+                <w:lang w:val="fr-FR"/>
+              </w:rPr>
+              <w:t>L’impression d’étiquettes</w:t>
+            </w:r>
+            <w:r>
+              <w:rPr>
+                <w:noProof/>
+                <w:webHidden/>
+              </w:rPr>
+              <w:tab/>
+            </w:r>
+            <w:r>
+              <w:rPr>
+                <w:noProof/>
+                <w:webHidden/>
+              </w:rPr>
+              <w:fldChar w:fldCharType="begin"/>
+            </w:r>
+            <w:r>
+              <w:rPr>
+                <w:noProof/>
+                <w:webHidden/>
+              </w:rPr>
+              <w:instrText xml:space="preserve"> PAGEREF _Toc127694420 \h </w:instrText>
+            </w:r>
+            <w:r>
+              <w:rPr>
+                <w:noProof/>
+                <w:webHidden/>
+              </w:rPr>
+            </w:r>
+            <w:r>
+              <w:rPr>
+                <w:noProof/>
+                <w:webHidden/>
+              </w:rPr>
+              <w:fldChar w:fldCharType="separate"/>
+            </w:r>
+            <w:r>
+              <w:rPr>
+                <w:noProof/>
+                <w:webHidden/>
+              </w:rPr>
+              <w:t>4</w:t>
+            </w:r>
+            <w:r>
+              <w:rPr>
+                <w:noProof/>
+                <w:webHidden/>
+              </w:rPr>
+              <w:fldChar w:fldCharType="end"/>
+            </w:r>
+          </w:hyperlink>
+        </w:p>
+        <w:p>
+          <w:pPr>
+            <w:pStyle w:val="TOC2"/>
+            <w:tabs>
+              <w:tab w:val="right" w:leader="dot" w:pos="9350"/>
+            </w:tabs>
+            <w:rPr>
+              <w:rFonts w:asciiTheme="minorHAnsi" w:eastAsiaTheme="minorEastAsia" w:hAnsiTheme="minorHAnsi" w:cstheme="minorBidi"/>
+              <w:noProof/>
+              <w:lang w:val="en-CA"/>
+            </w:rPr>
+          </w:pPr>
+          <w:hyperlink w:anchor="_Toc127694421" w:history="1">
+            <w:r>
+              <w:rPr>
+                <w:rStyle w:val="Hyperlink"/>
+                <w:noProof/>
+                <w:lang w:val="fr-FR"/>
+              </w:rPr>
+              <w:t>Création de dossier avec le numéro de dossier</w:t>
+            </w:r>
+            <w:r>
+              <w:rPr>
+                <w:noProof/>
+                <w:webHidden/>
+              </w:rPr>
+              <w:tab/>
+            </w:r>
+            <w:r>
+              <w:rPr>
+                <w:noProof/>
+                <w:webHidden/>
+              </w:rPr>
+              <w:fldChar w:fldCharType="begin"/>
+            </w:r>
+            <w:r>
+              <w:rPr>
+                <w:noProof/>
+                <w:webHidden/>
+              </w:rPr>
+              <w:instrText xml:space="preserve"> PAGEREF _Toc127694421 \h </w:instrText>
+            </w:r>
+            <w:r>
+              <w:rPr>
+                <w:noProof/>
+                <w:webHidden/>
+              </w:rPr>
+            </w:r>
+            <w:r>
+              <w:rPr>
+                <w:noProof/>
+                <w:webHidden/>
+              </w:rPr>
+              <w:fldChar w:fldCharType="separate"/>
+            </w:r>
+            <w:r>
+              <w:rPr>
+                <w:noProof/>
+                <w:webHidden/>
+              </w:rPr>
+              <w:t>4</w:t>
+            </w:r>
+            <w:r>
+              <w:rPr>
+                <w:noProof/>
+                <w:webHidden/>
+              </w:rPr>
+              <w:fldChar w:fldCharType="end"/>
+            </w:r>
+          </w:hyperlink>
+        </w:p>
+        <w:p>
+          <w:pPr>
+            <w:pStyle w:val="TOC2"/>
+            <w:tabs>
+              <w:tab w:val="right" w:leader="dot" w:pos="9350"/>
+            </w:tabs>
+            <w:rPr>
+              <w:rFonts w:asciiTheme="minorHAnsi" w:eastAsiaTheme="minorEastAsia" w:hAnsiTheme="minorHAnsi" w:cstheme="minorBidi"/>
+              <w:noProof/>
+              <w:lang w:val="en-CA"/>
+            </w:rPr>
+          </w:pPr>
+          <w:hyperlink w:anchor="_Toc127694422" w:history="1">
+            <w:r>
+              <w:rPr>
+                <w:rStyle w:val="Hyperlink"/>
+                <w:noProof/>
+                <w:lang w:val="fr-FR"/>
+              </w:rPr>
+              <w:t>Documenter les requêtes</w:t>
+            </w:r>
+            <w:r>
+              <w:rPr>
+                <w:noProof/>
+                <w:webHidden/>
+              </w:rPr>
+              <w:tab/>
+            </w:r>
+            <w:r>
+              <w:rPr>
+                <w:noProof/>
+                <w:webHidden/>
+              </w:rPr>
+              <w:fldChar w:fldCharType="begin"/>
+            </w:r>
+            <w:r>
+              <w:rPr>
+                <w:noProof/>
+                <w:webHidden/>
+              </w:rPr>
+              <w:instrText xml:space="preserve"> PAGEREF _Toc127694422 \h </w:instrText>
+            </w:r>
+            <w:r>
+              <w:rPr>
+                <w:noProof/>
+                <w:webHidden/>
+              </w:rPr>
+            </w:r>
+            <w:r>
+              <w:rPr>
+                <w:noProof/>
+                <w:webHidden/>
+              </w:rPr>
+              <w:fldChar w:fldCharType="separate"/>
+            </w:r>
+            <w:r>
+              <w:rPr>
+                <w:noProof/>
+                <w:webHidden/>
+              </w:rPr>
+              <w:t>4</w:t>
             </w:r>
             <w:r>
               <w:rPr>
@@ -504,12 +788,11 @@
           <w:lang w:val="fr-FR"/>
         </w:rPr>
       </w:pPr>
-      <w:bookmarkStart w:id="0" w:name="_Toc127286219"/>
-      <w:r>
-        <w:rPr>
-          <w:lang w:val="fr-FR"/>
-        </w:rPr>
-        <w:lastRenderedPageBreak/>
+      <w:bookmarkStart w:id="0" w:name="_Toc127694418"/>
+      <w:r>
+        <w:rPr>
+          <w:lang w:val="fr-FR"/>
+        </w:rPr>
         <w:t>Prérequis et utilisation de la s</w:t>
       </w:r>
       <w:r>
@@ -532,23 +815,7 @@
           <w:color w:val="000000" w:themeColor="text1"/>
           <w:lang w:val="fr-FR"/>
         </w:rPr>
-        <w:t xml:space="preserve">Notre application utilise </w:t>
-      </w:r>
-      <w:proofErr w:type="spellStart"/>
-      <w:r>
-        <w:rPr>
-          <w:color w:val="000000" w:themeColor="text1"/>
-          <w:lang w:val="fr-FR"/>
-        </w:rPr>
-        <w:t>React</w:t>
-      </w:r>
-      <w:proofErr w:type="spellEnd"/>
-      <w:r>
-        <w:rPr>
-          <w:color w:val="000000" w:themeColor="text1"/>
-          <w:lang w:val="fr-FR"/>
-        </w:rPr>
-        <w:t>-Native comme technologie</w:t>
+        <w:t>Notre application utilise React-Native comme technologie</w:t>
       </w:r>
       <w:r>
         <w:rPr>
@@ -602,33 +869,7 @@
           <w:u w:val="single"/>
           <w:lang w:val="fr-FR"/>
         </w:rPr>
-        <w:t xml:space="preserve">Installation de </w:t>
-      </w:r>
-      <w:proofErr w:type="spellStart"/>
-      <w:r>
-        <w:rPr>
-          <w:b/>
-          <w:bCs/>
-          <w:color w:val="000000" w:themeColor="text1"/>
-          <w:sz w:val="28"/>
-          <w:szCs w:val="28"/>
-          <w:u w:val="single"/>
-          <w:lang w:val="fr-FR"/>
-        </w:rPr>
-        <w:t>React</w:t>
-      </w:r>
-      <w:proofErr w:type="spellEnd"/>
-      <w:r>
-        <w:rPr>
-          <w:b/>
-          <w:bCs/>
-          <w:color w:val="000000" w:themeColor="text1"/>
-          <w:sz w:val="28"/>
-          <w:szCs w:val="28"/>
-          <w:u w:val="single"/>
-          <w:lang w:val="fr-FR"/>
-        </w:rPr>
-        <w:t>-Native</w:t>
+        <w:t>Installation de React-Native</w:t>
       </w:r>
     </w:p>
     <w:p>
@@ -664,39 +905,7 @@
           <w:color w:val="000000" w:themeColor="text1"/>
           <w:lang w:val="fr-FR"/>
         </w:rPr>
-        <w:t xml:space="preserve"> l’application, il faut premièrement télécharger Node.js, pour nous permettre de récupérer les librairies nécessaires. </w:t>
-      </w:r>
-      <w:proofErr w:type="spellStart"/>
-      <w:r>
-        <w:rPr>
-          <w:color w:val="000000" w:themeColor="text1"/>
-          <w:lang w:val="fr-FR"/>
-        </w:rPr>
-        <w:t>React</w:t>
-      </w:r>
-      <w:proofErr w:type="spellEnd"/>
-      <w:r>
-        <w:rPr>
-          <w:color w:val="000000" w:themeColor="text1"/>
-          <w:lang w:val="fr-FR"/>
-        </w:rPr>
-        <w:t xml:space="preserve">-Native recommande d’utiliser cette commande dans une console </w:t>
-      </w:r>
-      <w:proofErr w:type="spellStart"/>
-      <w:r>
-        <w:rPr>
-          <w:color w:val="000000" w:themeColor="text1"/>
-          <w:lang w:val="fr-FR"/>
-        </w:rPr>
-        <w:t>powershell</w:t>
-      </w:r>
-      <w:proofErr w:type="spellEnd"/>
-      <w:r>
-        <w:rPr>
-          <w:color w:val="000000" w:themeColor="text1"/>
-          <w:lang w:val="fr-FR"/>
-        </w:rPr>
-        <w:t xml:space="preserve"> admin pour installer tous </w:t>
+        <w:t xml:space="preserve"> l’application, il faut premièrement télécharger Node.js, pour nous permettre de récupérer les librairies nécessaires. React-Native recommande d’utiliser cette commande dans une console powershell admin pour installer tous </w:t>
       </w:r>
       <w:r>
         <w:rPr>
@@ -752,23 +961,7 @@
           <w:color w:val="000000" w:themeColor="text1"/>
           <w:lang w:val="fr-FR"/>
         </w:rPr>
-        <w:t xml:space="preserve"> développer avec </w:t>
-      </w:r>
-      <w:proofErr w:type="spellStart"/>
-      <w:r>
-        <w:rPr>
-          <w:color w:val="000000" w:themeColor="text1"/>
-          <w:lang w:val="fr-FR"/>
-        </w:rPr>
-        <w:t>React</w:t>
-      </w:r>
-      <w:proofErr w:type="spellEnd"/>
-      <w:r>
-        <w:rPr>
-          <w:color w:val="000000" w:themeColor="text1"/>
-          <w:lang w:val="fr-FR"/>
-        </w:rPr>
-        <w:t>-</w:t>
+        <w:t xml:space="preserve"> développer avec React-</w:t>
       </w:r>
       <w:r>
         <w:rPr>
@@ -782,62 +975,14 @@
           <w:color w:val="000000" w:themeColor="text1"/>
           <w:lang w:val="fr-FR"/>
         </w:rPr>
-        <w:t xml:space="preserve">dont </w:t>
-      </w:r>
-      <w:proofErr w:type="spellStart"/>
-      <w:r>
-        <w:rPr>
-          <w:color w:val="000000" w:themeColor="text1"/>
-          <w:lang w:val="fr-FR"/>
-        </w:rPr>
-        <w:t>chocolatey</w:t>
-      </w:r>
-      <w:proofErr w:type="spellEnd"/>
-      <w:r>
-        <w:rPr>
-          <w:color w:val="000000" w:themeColor="text1"/>
-          <w:lang w:val="fr-FR"/>
-        </w:rPr>
-        <w:t xml:space="preserve">, Node, </w:t>
-      </w:r>
-      <w:proofErr w:type="spellStart"/>
-      <w:r>
-        <w:rPr>
-          <w:color w:val="000000" w:themeColor="text1"/>
-          <w:lang w:val="fr-FR"/>
-        </w:rPr>
-        <w:t>Yarn</w:t>
-      </w:r>
-      <w:proofErr w:type="spellEnd"/>
-      <w:r>
-        <w:rPr>
-          <w:color w:val="000000" w:themeColor="text1"/>
-          <w:lang w:val="fr-FR"/>
-        </w:rPr>
-        <w:t xml:space="preserve"> et autres)</w:t>
-      </w:r>
-      <w:r>
-        <w:rPr>
-          <w:color w:val="000000" w:themeColor="text1"/>
-          <w:lang w:val="fr-FR"/>
-        </w:rPr>
-        <w:t xml:space="preserve"> et bien sûr </w:t>
-      </w:r>
-      <w:proofErr w:type="spellStart"/>
-      <w:r>
-        <w:rPr>
-          <w:color w:val="000000" w:themeColor="text1"/>
-          <w:lang w:val="fr-FR"/>
-        </w:rPr>
-        <w:t>React</w:t>
-      </w:r>
-      <w:proofErr w:type="spellEnd"/>
-      <w:r>
-        <w:rPr>
-          <w:color w:val="000000" w:themeColor="text1"/>
-          <w:lang w:val="fr-FR"/>
-        </w:rPr>
-        <w:t>-Native</w:t>
+        <w:t>dont chocolatey, Node, Yarn et autres)</w:t>
+      </w:r>
+      <w:r>
+        <w:rPr>
+          <w:color w:val="000000" w:themeColor="text1"/>
+          <w:lang w:val="fr-FR"/>
+        </w:rPr>
+        <w:t xml:space="preserve"> et bien sûr React-Native</w:t>
       </w:r>
       <w:r>
         <w:rPr>
@@ -959,9 +1104,9 @@
             <o:lock v:ext="edit" aspectratio="t"/>
           </v:shapetype>
           <v:shape id="_x0000_i1025" type="#_x0000_t75" style="width:468pt;height:48pt" o:ole="">
-            <v:imagedata r:id="rId5" o:title=""/>
+            <v:imagedata r:id="rId7" o:title=""/>
           </v:shape>
-          <o:OLEObject Type="Embed" ProgID="Word.Document.12" ShapeID="_x0000_i1025" DrawAspect="Content" ObjectID="_1737898977" r:id="rId6">
+          <o:OLEObject Type="Embed" ProgID="Word.Document.12" ShapeID="_x0000_i1025" DrawAspect="Content" ObjectID="_1738307335" r:id="rId8">
             <o:FieldCodes>\s</o:FieldCodes>
           </o:OLEObject>
         </w:object>
@@ -1015,21 +1160,7 @@
         <w:rPr>
           <w:lang w:val="fr-FR"/>
         </w:rPr>
-        <w:t xml:space="preserve">, commencez par ouvrir la console </w:t>
-      </w:r>
-      <w:proofErr w:type="spellStart"/>
-      <w:r>
-        <w:rPr>
-          <w:lang w:val="fr-FR"/>
-        </w:rPr>
-        <w:t>powershell</w:t>
-      </w:r>
-      <w:proofErr w:type="spellEnd"/>
-      <w:r>
-        <w:rPr>
-          <w:lang w:val="fr-FR"/>
-        </w:rPr>
-        <w:t xml:space="preserve"> dans le fichier qui contient votre code (ex :</w:t>
+        <w:t>, commencez par ouvrir la console powershell dans le fichier qui contient votre code (ex :</w:t>
       </w:r>
       <w:r>
         <w:rPr>
@@ -1043,42 +1174,12 @@
         </w:rPr>
         <w:t>\</w:t>
       </w:r>
-      <w:proofErr w:type="spellStart"/>
-      <w:r>
-        <w:rPr>
-          <w:lang w:val="fr-FR"/>
-        </w:rPr>
-        <w:t>Rooftop</w:t>
-      </w:r>
-      <w:proofErr w:type="spellEnd"/>
-      <w:r>
-        <w:rPr>
-          <w:lang w:val="fr-FR"/>
-        </w:rPr>
-        <w:t>\</w:t>
-      </w:r>
-      <w:proofErr w:type="spellStart"/>
-      <w:r>
-        <w:rPr>
-          <w:lang w:val="fr-FR"/>
-        </w:rPr>
-        <w:t>ReactNative</w:t>
-      </w:r>
-      <w:proofErr w:type="spellEnd"/>
-      <w:r>
-        <w:rPr>
-          <w:lang w:val="fr-FR"/>
-        </w:rPr>
-        <w:t>\</w:t>
-      </w:r>
-      <w:proofErr w:type="spellStart"/>
-      <w:r>
-        <w:rPr>
-          <w:lang w:val="fr-FR"/>
-        </w:rPr>
-        <w:t>AnalyseSanguine</w:t>
-      </w:r>
-      <w:proofErr w:type="spellEnd"/>
+      <w:r>
+        <w:rPr>
+          <w:lang w:val="fr-FR"/>
+        </w:rPr>
+        <w:t>Rooftop\ReactNative\AnalyseSanguine</w:t>
+      </w:r>
       <w:r>
         <w:rPr>
           <w:lang w:val="fr-FR"/>
@@ -1188,9 +1289,9 @@
         </w:rPr>
         <w:object w:dxaOrig="9360" w:dyaOrig="450" w14:anchorId="71082522">
           <v:shape id="_x0000_i1026" type="#_x0000_t75" style="width:468pt;height:24pt" o:ole="">
-            <v:imagedata r:id="rId7" o:title=""/>
+            <v:imagedata r:id="rId9" o:title=""/>
           </v:shape>
-          <o:OLEObject Type="Embed" ProgID="Word.Document.12" ShapeID="_x0000_i1026" DrawAspect="Content" ObjectID="_1737898978" r:id="rId8">
+          <o:OLEObject Type="Embed" ProgID="Word.Document.12" ShapeID="_x0000_i1026" DrawAspect="Content" ObjectID="_1738307336" r:id="rId10">
             <o:FieldCodes>\s</o:FieldCodes>
           </o:OLEObject>
         </w:object>
@@ -1336,9 +1437,9 @@
         </w:rPr>
         <w:object w:dxaOrig="9360" w:dyaOrig="450" w14:anchorId="2FF5F6C6">
           <v:shape id="_x0000_i1027" type="#_x0000_t75" style="width:468pt;height:24pt" o:ole="">
-            <v:imagedata r:id="rId9" o:title=""/>
+            <v:imagedata r:id="rId11" o:title=""/>
           </v:shape>
-          <o:OLEObject Type="Embed" ProgID="Word.Document.12" ShapeID="_x0000_i1027" DrawAspect="Content" ObjectID="_1737898979" r:id="rId10">
+          <o:OLEObject Type="Embed" ProgID="Word.Document.12" ShapeID="_x0000_i1027" DrawAspect="Content" ObjectID="_1738307337" r:id="rId12">
             <o:FieldCodes>\s</o:FieldCodes>
           </o:OLEObject>
         </w:object>
@@ -1466,9 +1567,9 @@
         </w:rPr>
         <w:object w:dxaOrig="9360" w:dyaOrig="450" w14:anchorId="015C71E2">
           <v:shape id="_x0000_i1028" type="#_x0000_t75" style="width:468pt;height:24pt" o:ole="">
-            <v:imagedata r:id="rId11" o:title=""/>
+            <v:imagedata r:id="rId13" o:title=""/>
           </v:shape>
-          <o:OLEObject Type="Embed" ProgID="Word.Document.12" ShapeID="_x0000_i1028" DrawAspect="Content" ObjectID="_1737898980" r:id="rId12">
+          <o:OLEObject Type="Embed" ProgID="Word.Document.12" ShapeID="_x0000_i1028" DrawAspect="Content" ObjectID="_1738307338" r:id="rId14">
             <o:FieldCodes>\s</o:FieldCodes>
           </o:OLEObject>
         </w:object>
@@ -1491,63 +1592,7 @@
         <w:rPr>
           <w:lang w:val="fr-FR"/>
         </w:rPr>
-        <w:t>A partir de maintenant, lorsque vous avez l’application d’ouverte, il suffit de modifier du code et de sauvegarder pour qu’il s’applique à l’application. Si un de vos collègue installe une librairie supplémentaire après les étapes expliqués plus haut, vous n’aurez qu’à rouler la commande « </w:t>
-      </w:r>
-      <w:proofErr w:type="spellStart"/>
-      <w:r>
-        <w:rPr>
-          <w:lang w:val="fr-FR"/>
-        </w:rPr>
-        <w:t>Npm</w:t>
-      </w:r>
-      <w:proofErr w:type="spellEnd"/>
-      <w:r>
-        <w:rPr>
-          <w:lang w:val="fr-FR"/>
-        </w:rPr>
-        <w:t xml:space="preserve"> i » et « </w:t>
-      </w:r>
-      <w:proofErr w:type="spellStart"/>
-      <w:r>
-        <w:rPr>
-          <w:lang w:val="fr-FR"/>
-        </w:rPr>
-        <w:t>npx</w:t>
-      </w:r>
-      <w:proofErr w:type="spellEnd"/>
-      <w:r>
-        <w:rPr>
-          <w:lang w:val="fr-FR"/>
-        </w:rPr>
-        <w:t xml:space="preserve"> </w:t>
-      </w:r>
-      <w:proofErr w:type="spellStart"/>
-      <w:r>
-        <w:rPr>
-          <w:lang w:val="fr-FR"/>
-        </w:rPr>
-        <w:t>react</w:t>
-      </w:r>
-      <w:proofErr w:type="spellEnd"/>
-      <w:r>
-        <w:rPr>
-          <w:lang w:val="fr-FR"/>
-        </w:rPr>
-        <w:t>-native run-</w:t>
-      </w:r>
-      <w:proofErr w:type="spellStart"/>
-      <w:r>
-        <w:rPr>
-          <w:lang w:val="fr-FR"/>
-        </w:rPr>
-        <w:t>windows</w:t>
-      </w:r>
-      <w:proofErr w:type="spellEnd"/>
-      <w:r>
-        <w:rPr>
-          <w:lang w:val="fr-FR"/>
-        </w:rPr>
-        <w:t> » pour pouvoir utilise la libraire</w:t>
+        <w:t>A partir de maintenant, lorsque vous avez l’application d’ouverte, il suffit de modifier du code et de sauvegarder pour qu’il s’applique à l’application. Si un de vos collègue installe une librairie supplémentaire après les étapes expliqués plus haut, vous n’aurez qu’à rouler la commande « Npm i » et « npx react-native run-windows » pour pouvoir utilise la libraire</w:t>
       </w:r>
     </w:p>
     <w:p>
@@ -1579,6 +1624,7 @@
           <w:u w:val="single"/>
           <w:lang w:val="fr-FR"/>
         </w:rPr>
+        <w:lastRenderedPageBreak/>
         <w:t xml:space="preserve">Installation de </w:t>
       </w:r>
       <w:r>
@@ -1608,7 +1654,7 @@
         </w:rPr>
         <w:t xml:space="preserve">Si vous n’avez pas ASP.NET dans votre Visual Studio, vous devez télécharger </w:t>
       </w:r>
-      <w:hyperlink r:id="rId13" w:history="1">
+      <w:hyperlink r:id="rId15" w:history="1">
         <w:r>
           <w:rPr>
             <w:rStyle w:val="Hyperlink"/>
@@ -1643,15 +1689,7 @@
           <w:color w:val="000000" w:themeColor="text1"/>
           <w:lang w:val="fr-FR"/>
         </w:rPr>
-        <w:t xml:space="preserve">, une fois dans la page d’option cochez </w:t>
-      </w:r>
-      <w:r>
-        <w:rPr>
-          <w:color w:val="000000" w:themeColor="text1"/>
-          <w:lang w:val="fr-FR"/>
-        </w:rPr>
-        <w:lastRenderedPageBreak/>
-        <w:t xml:space="preserve">« développement web et ASP.NET » et « développement .NET </w:t>
+        <w:t xml:space="preserve">, une fois dans la page d’option cochez « développement web et ASP.NET » et « développement .NET </w:t>
       </w:r>
       <w:r>
         <w:rPr>
@@ -1674,7 +1712,7 @@
         </w:rPr>
         <w:t xml:space="preserve">SQL server, il faut télécharger SSMS ce qui est facile en suivant </w:t>
       </w:r>
-      <w:hyperlink r:id="rId14" w:history="1">
+      <w:hyperlink r:id="rId16" w:history="1">
         <w:r>
           <w:rPr>
             <w:rStyle w:val="Hyperlink"/>
@@ -1804,9 +1842,9 @@
         </w:rPr>
         <w:object w:dxaOrig="9360" w:dyaOrig="450" w14:anchorId="5881A95A">
           <v:shape id="_x0000_i1029" type="#_x0000_t75" style="width:468pt;height:24pt" o:ole="">
-            <v:imagedata r:id="rId15" o:title=""/>
+            <v:imagedata r:id="rId17" o:title=""/>
           </v:shape>
-          <o:OLEObject Type="Embed" ProgID="Word.Document.12" ShapeID="_x0000_i1029" DrawAspect="Content" ObjectID="_1737898981" r:id="rId16">
+          <o:OLEObject Type="Embed" ProgID="Word.Document.12" ShapeID="_x0000_i1029" DrawAspect="Content" ObjectID="_1738307339" r:id="rId18">
             <o:FieldCodes>\s</o:FieldCodes>
           </o:OLEObject>
         </w:object>
@@ -1844,6 +1882,208 @@
           <w:lang w:val="fr-FR"/>
         </w:rPr>
       </w:pPr>
+    </w:p>
+    <w:p>
+      <w:pPr>
+        <w:pStyle w:val="Heading1"/>
+        <w:rPr>
+          <w:lang w:val="fr-FR"/>
+        </w:rPr>
+      </w:pPr>
+      <w:bookmarkStart w:id="6" w:name="_Toc127694419"/>
+      <w:r>
+        <w:rPr>
+          <w:lang w:val="fr-FR"/>
+        </w:rPr>
+        <w:t>Demandes du client non complétées</w:t>
+      </w:r>
+      <w:bookmarkEnd w:id="6"/>
+    </w:p>
+    <w:p>
+      <w:pPr>
+        <w:rPr>
+          <w:lang w:val="fr-FR"/>
+        </w:rPr>
+      </w:pPr>
+    </w:p>
+    <w:p>
+      <w:pPr>
+        <w:rPr>
+          <w:lang w:val="fr-FR"/>
+        </w:rPr>
+      </w:pPr>
+      <w:bookmarkStart w:id="7" w:name="_Toc127694420"/>
+      <w:r>
+        <w:rPr>
+          <w:rStyle w:val="Heading2Char"/>
+          <w:lang w:val="fr-FR"/>
+        </w:rPr>
+        <w:t xml:space="preserve">L’impression </w:t>
+      </w:r>
+      <w:r>
+        <w:rPr>
+          <w:rStyle w:val="Heading2Char"/>
+          <w:lang w:val="fr-FR"/>
+        </w:rPr>
+        <w:t>d’étiquettes</w:t>
+      </w:r>
+      <w:bookmarkEnd w:id="7"/>
+      <w:r>
+        <w:rPr>
+          <w:lang w:val="fr-FR"/>
+        </w:rPr>
+        <w:t xml:space="preserve"> :</w:t>
+      </w:r>
+      <w:r>
+        <w:rPr>
+          <w:lang w:val="fr-FR"/>
+        </w:rPr>
+        <w:t xml:space="preserve"> </w:t>
+      </w:r>
+      <w:r>
+        <w:rPr>
+          <w:lang w:val="fr-FR"/>
+        </w:rPr>
+        <w:t>l</w:t>
+      </w:r>
+      <w:r>
+        <w:rPr>
+          <w:lang w:val="fr-FR"/>
+        </w:rPr>
+        <w:t>’application devrait pouvoir créer des étiquettes à partir des requêtes. Les étiquettes devraient contenir : un code barre</w:t>
+      </w:r>
+      <w:r>
+        <w:rPr>
+          <w:rStyle w:val="FootnoteReference"/>
+          <w:lang w:val="fr-FR"/>
+        </w:rPr>
+        <w:footnoteReference w:id="1"/>
+      </w:r>
+      <w:r>
+        <w:rPr>
+          <w:lang w:val="fr-FR"/>
+        </w:rPr>
+        <w:t xml:space="preserve"> </w:t>
+      </w:r>
+      <w:r>
+        <w:rPr>
+          <w:lang w:val="fr-FR"/>
+        </w:rPr>
+        <w:t>contenant le nom du client, son numéro de dossier et les analyses demandées</w:t>
+      </w:r>
+      <w:r>
+        <w:rPr>
+          <w:lang w:val="fr-FR"/>
+        </w:rPr>
+        <w:t xml:space="preserve">. </w:t>
+      </w:r>
+    </w:p>
+    <w:p>
+      <w:pPr>
+        <w:rPr>
+          <w:lang w:val="fr-FR"/>
+        </w:rPr>
+      </w:pPr>
+    </w:p>
+    <w:p>
+      <w:pPr>
+        <w:rPr>
+          <w:lang w:val="fr-FR"/>
+        </w:rPr>
+      </w:pPr>
+      <w:bookmarkStart w:id="8" w:name="_Toc127694421"/>
+      <w:r>
+        <w:rPr>
+          <w:rStyle w:val="Heading2Char"/>
+          <w:lang w:val="fr-FR"/>
+        </w:rPr>
+        <w:t>Création de dossier avec le numéro de dossier</w:t>
+      </w:r>
+      <w:bookmarkEnd w:id="8"/>
+      <w:r>
+        <w:rPr>
+          <w:rStyle w:val="Heading2Char"/>
+          <w:lang w:val="fr-FR"/>
+        </w:rPr>
+        <w:t xml:space="preserve"> </w:t>
+      </w:r>
+      <w:r>
+        <w:rPr>
+          <w:lang w:val="fr-FR"/>
+        </w:rPr>
+        <w:t>: le client aimerait pouvoir créer un dossier et de lui assigner un numéro de dossier, celui-ci serait une suite alphanumérique (par exemple : le code sur une carte d’assurance maladie). Il devrait ensuite être possible de rechercher le client avec le numéro de dossier (en ce moment le numéro de dossier est l’ID du dossier, il faut donc changer la structure de la table Dossier).</w:t>
+      </w:r>
+    </w:p>
+    <w:p>
+      <w:pPr>
+        <w:rPr>
+          <w:lang w:val="fr-FR"/>
+        </w:rPr>
+      </w:pPr>
+    </w:p>
+    <w:p>
+      <w:pPr>
+        <w:rPr>
+          <w:lang w:val="fr-FR"/>
+        </w:rPr>
+      </w:pPr>
+      <w:bookmarkStart w:id="9" w:name="_Toc127694422"/>
+      <w:r>
+        <w:rPr>
+          <w:rStyle w:val="Heading2Char"/>
+          <w:lang w:val="fr-FR"/>
+        </w:rPr>
+        <w:t>Documenter les requêtes</w:t>
+      </w:r>
+      <w:bookmarkEnd w:id="9"/>
+      <w:r>
+        <w:rPr>
+          <w:lang w:val="fr-FR"/>
+        </w:rPr>
+        <w:t xml:space="preserve"> : </w:t>
+      </w:r>
+      <w:r>
+        <w:rPr>
+          <w:lang w:val="fr-FR"/>
+        </w:rPr>
+        <w:t xml:space="preserve">lors de la création d’une requête, </w:t>
+      </w:r>
+      <w:r>
+        <w:rPr>
+          <w:lang w:val="fr-FR"/>
+        </w:rPr>
+        <w:t>chaque type d’analyse devrait avoir un mémo (</w:t>
+      </w:r>
+      <w:r>
+        <w:rPr>
+          <w:lang w:val="fr-FR"/>
+        </w:rPr>
+        <w:t xml:space="preserve">par exemple </w:t>
+      </w:r>
+      <w:r>
+        <w:rPr>
+          <w:lang w:val="fr-FR"/>
+        </w:rPr>
+        <w:t>présent</w:t>
+      </w:r>
+      <w:r>
+        <w:rPr>
+          <w:lang w:val="fr-FR"/>
+        </w:rPr>
+        <w:t>é</w:t>
+      </w:r>
+      <w:r>
+        <w:rPr>
+          <w:lang w:val="fr-FR"/>
+        </w:rPr>
+        <w:t xml:space="preserve"> dans une bulle d’information</w:t>
+      </w:r>
+      <w:r>
+        <w:rPr>
+          <w:lang w:val="fr-FR"/>
+        </w:rPr>
+        <w:t>s qui apparait quand on survole l’analyse). Celui-ci devrait contenir des informations sur le nombre de fioles nécessaires et leurs couleurs. Cela a pour buts d’offrir de l’aide aux étudiants.</w:t>
+      </w:r>
     </w:p>
     <w:sectPr>
       <w:pgSz w:w="12240" w:h="15840"/>
@@ -1853,6 +2093,109 @@
     </w:sectPr>
   </w:body>
 </w:document>
+</file>
+
+<file path=word/endnotes.xml><?xml version="1.0" encoding="utf-8"?>
+<w:endnotes xmlns:wpc="http://schemas.microsoft.com/office/word/2010/wordprocessingCanvas" xmlns:cx="http://schemas.microsoft.com/office/drawing/2014/chartex" xmlns:cx1="http://schemas.microsoft.com/office/drawing/2015/9/8/chartex" xmlns:cx2="http://schemas.microsoft.com/office/drawing/2015/10/21/chartex" xmlns:cx3="http://schemas.microsoft.com/office/drawing/2016/5/9/chartex" xmlns:cx4="http://schemas.microsoft.com/office/drawing/2016/5/10/chartex" xmlns:cx5="http://schemas.microsoft.com/office/drawing/2016/5/11/chartex" xmlns:cx6="http://schemas.microsoft.com/office/drawing/2016/5/12/chartex" xmlns:cx7="http://schemas.microsoft.com/office/drawing/2016/5/13/chartex" xmlns:cx8="http://schemas.microsoft.com/office/drawing/2016/5/14/chartex" xmlns:mc="http://schemas.openxmlformats.org/markup-compatibility/2006" xmlns:aink="http://schemas.microsoft.com/office/drawing/2016/ink" xmlns:am3d="http://schemas.microsoft.com/office/drawing/2017/model3d" xmlns:o="urn:schemas-microsoft-com:office:office" xmlns:oel="http://schemas.microsoft.com/office/2019/extlst" xmlns:r="http://schemas.openxmlformats.org/officeDocument/2006/relationships" xmlns:m="http://schemas.openxmlformats.org/officeDocument/2006/math" xmlns:v="urn:schemas-microsoft-com:vml" xmlns:wp14="http://schemas.microsoft.com/office/word/2010/wordprocessingDrawing" xmlns:wp="http://schemas.openxmlformats.org/drawingml/2006/wordprocessingDrawing" xmlns:w10="urn:schemas-microsoft-com:office:word" xmlns:w="http://schemas.openxmlformats.org/wordprocessingml/2006/main" xmlns:w14="http://schemas.microsoft.com/office/word/2010/wordml" xmlns:w15="http://schemas.microsoft.com/office/word/2012/wordml" xmlns:w16cex="http://schemas.microsoft.com/office/word/2018/wordml/cex" xmlns:w16cid="http://schemas.microsoft.com/office/word/2016/wordml/cid" xmlns:w16="http://schemas.microsoft.com/office/word/2018/wordml" xmlns:w16sdtdh="http://schemas.microsoft.com/office/word/2020/wordml/sdtdatahash" xmlns:w16se="http://schemas.microsoft.com/office/word/2015/wordml/symex" xmlns:wpg="http://schemas.microsoft.com/office/word/2010/wordprocessingGroup" xmlns:wpi="http://schemas.microsoft.com/office/word/2010/wordprocessingInk" xmlns:wne="http://schemas.microsoft.com/office/word/2006/wordml" xmlns:wps="http://schemas.microsoft.com/office/word/2010/wordprocessingShape" mc:Ignorable="w14 w15 w16se w16cid w16 w16cex w16sdtdh wp14">
+  <w:endnote w:type="separator" w:id="-1">
+    <w:p>
+      <w:pPr>
+        <w:spacing w:line="240" w:lineRule="auto"/>
+      </w:pPr>
+      <w:r>
+        <w:separator/>
+      </w:r>
+    </w:p>
+  </w:endnote>
+  <w:endnote w:type="continuationSeparator" w:id="0">
+    <w:p>
+      <w:pPr>
+        <w:spacing w:line="240" w:lineRule="auto"/>
+      </w:pPr>
+      <w:r>
+        <w:continuationSeparator/>
+      </w:r>
+    </w:p>
+  </w:endnote>
+</w:endnotes>
+</file>
+
+<file path=word/footnotes.xml><?xml version="1.0" encoding="utf-8"?>
+<w:footnotes xmlns:wpc="http://schemas.microsoft.com/office/word/2010/wordprocessingCanvas" xmlns:cx="http://schemas.microsoft.com/office/drawing/2014/chartex" xmlns:cx1="http://schemas.microsoft.com/office/drawing/2015/9/8/chartex" xmlns:cx2="http://schemas.microsoft.com/office/drawing/2015/10/21/chartex" xmlns:cx3="http://schemas.microsoft.com/office/drawing/2016/5/9/chartex" xmlns:cx4="http://schemas.microsoft.com/office/drawing/2016/5/10/chartex" xmlns:cx5="http://schemas.microsoft.com/office/drawing/2016/5/11/chartex" xmlns:cx6="http://schemas.microsoft.com/office/drawing/2016/5/12/chartex" xmlns:cx7="http://schemas.microsoft.com/office/drawing/2016/5/13/chartex" xmlns:cx8="http://schemas.microsoft.com/office/drawing/2016/5/14/chartex" xmlns:mc="http://schemas.openxmlformats.org/markup-compatibility/2006" xmlns:aink="http://schemas.microsoft.com/office/drawing/2016/ink" xmlns:am3d="http://schemas.microsoft.com/office/drawing/2017/model3d" xmlns:o="urn:schemas-microsoft-com:office:office" xmlns:oel="http://schemas.microsoft.com/office/2019/extlst" xmlns:r="http://schemas.openxmlformats.org/officeDocument/2006/relationships" xmlns:m="http://schemas.openxmlformats.org/officeDocument/2006/math" xmlns:v="urn:schemas-microsoft-com:vml" xmlns:wp14="http://schemas.microsoft.com/office/word/2010/wordprocessingDrawing" xmlns:wp="http://schemas.openxmlformats.org/drawingml/2006/wordprocessingDrawing" xmlns:w10="urn:schemas-microsoft-com:office:word" xmlns:w="http://schemas.openxmlformats.org/wordprocessingml/2006/main" xmlns:w14="http://schemas.microsoft.com/office/word/2010/wordml" xmlns:w15="http://schemas.microsoft.com/office/word/2012/wordml" xmlns:w16cex="http://schemas.microsoft.com/office/word/2018/wordml/cex" xmlns:w16cid="http://schemas.microsoft.com/office/word/2016/wordml/cid" xmlns:w16="http://schemas.microsoft.com/office/word/2018/wordml" xmlns:w16sdtdh="http://schemas.microsoft.com/office/word/2020/wordml/sdtdatahash" xmlns:w16se="http://schemas.microsoft.com/office/word/2015/wordml/symex" xmlns:wpg="http://schemas.microsoft.com/office/word/2010/wordprocessingGroup" xmlns:wpi="http://schemas.microsoft.com/office/word/2010/wordprocessingInk" xmlns:wne="http://schemas.microsoft.com/office/word/2006/wordml" xmlns:wps="http://schemas.microsoft.com/office/word/2010/wordprocessingShape" mc:Ignorable="w14 w15 w16se w16cid w16 w16cex w16sdtdh wp14">
+  <w:footnote w:type="separator" w:id="-1">
+    <w:p>
+      <w:pPr>
+        <w:spacing w:line="240" w:lineRule="auto"/>
+      </w:pPr>
+      <w:r>
+        <w:separator/>
+      </w:r>
+    </w:p>
+  </w:footnote>
+  <w:footnote w:type="continuationSeparator" w:id="0">
+    <w:p>
+      <w:pPr>
+        <w:spacing w:line="240" w:lineRule="auto"/>
+      </w:pPr>
+      <w:r>
+        <w:continuationSeparator/>
+      </w:r>
+    </w:p>
+  </w:footnote>
+  <w:footnote w:id="1">
+    <w:p>
+      <w:pPr>
+        <w:rPr>
+          <w:lang w:val="fr-FR"/>
+        </w:rPr>
+      </w:pPr>
+      <w:r>
+        <w:rPr>
+          <w:rStyle w:val="FootnoteReference"/>
+        </w:rPr>
+        <w:footnoteRef/>
+      </w:r>
+      <w:r>
+        <w:rPr>
+          <w:lang w:val="fr-FR"/>
+        </w:rPr>
+        <w:t xml:space="preserve"> </w:t>
+      </w:r>
+      <w:r>
+        <w:rPr>
+          <w:lang w:val="fr-FR"/>
+        </w:rPr>
+        <w:t>Voir</w:t>
+      </w:r>
+      <w:r>
+        <w:rPr>
+          <w:lang w:val="fr-FR"/>
+        </w:rPr>
+        <w:t xml:space="preserve"> avec le client comment fonctionne leur application de scan pour </w:t>
+      </w:r>
+      <w:r>
+        <w:rPr>
+          <w:lang w:val="fr-FR"/>
+        </w:rPr>
+        <w:t>être sûr de</w:t>
+      </w:r>
+      <w:r>
+        <w:rPr>
+          <w:lang w:val="fr-FR"/>
+        </w:rPr>
+        <w:t xml:space="preserve"> générer le code barre avec les bonnes informations.</w:t>
+      </w:r>
+    </w:p>
+    <w:p>
+      <w:pPr>
+        <w:pStyle w:val="FootnoteText"/>
+        <w:rPr>
+          <w:lang w:val="fr-FR"/>
+        </w:rPr>
+      </w:pPr>
+    </w:p>
+  </w:footnote>
+</w:footnotes>
 </file>
 
 <file path=word/styles.xml><?xml version="1.0" encoding="utf-8"?>
@@ -2447,6 +2790,60 @@
       <w:lang w:val="en" w:eastAsia="en-CA"/>
     </w:rPr>
   </w:style>
+  <w:style w:type="paragraph" w:styleId="TOC2">
+    <w:name w:val="toc 2"/>
+    <w:basedOn w:val="Normal"/>
+    <w:next w:val="Normal"/>
+    <w:autoRedefine/>
+    <w:uiPriority w:val="39"/>
+    <w:unhideWhenUsed/>
+    <w:rsid w:val="0027644D"/>
+    <w:pPr>
+      <w:spacing w:after="100"/>
+      <w:ind w:left="220"/>
+    </w:pPr>
+  </w:style>
+  <w:style w:type="paragraph" w:styleId="FootnoteText">
+    <w:name w:val="footnote text"/>
+    <w:basedOn w:val="Normal"/>
+    <w:link w:val="FootnoteTextChar"/>
+    <w:uiPriority w:val="99"/>
+    <w:semiHidden/>
+    <w:unhideWhenUsed/>
+    <w:rsid w:val="0027644D"/>
+    <w:pPr>
+      <w:spacing w:line="240" w:lineRule="auto"/>
+    </w:pPr>
+    <w:rPr>
+      <w:sz w:val="20"/>
+      <w:szCs w:val="20"/>
+    </w:rPr>
+  </w:style>
+  <w:style w:type="character" w:customStyle="1" w:styleId="FootnoteTextChar">
+    <w:name w:val="Footnote Text Char"/>
+    <w:basedOn w:val="DefaultParagraphFont"/>
+    <w:link w:val="FootnoteText"/>
+    <w:uiPriority w:val="99"/>
+    <w:semiHidden/>
+    <w:rsid w:val="0027644D"/>
+    <w:rPr>
+      <w:rFonts w:ascii="Arial" w:eastAsia="Arial" w:hAnsi="Arial" w:cs="Arial"/>
+      <w:sz w:val="20"/>
+      <w:szCs w:val="20"/>
+      <w:lang w:val="en" w:eastAsia="en-CA"/>
+    </w:rPr>
+  </w:style>
+  <w:style w:type="character" w:styleId="FootnoteReference">
+    <w:name w:val="footnote reference"/>
+    <w:basedOn w:val="DefaultParagraphFont"/>
+    <w:uiPriority w:val="99"/>
+    <w:semiHidden/>
+    <w:unhideWhenUsed/>
+    <w:rsid w:val="0027644D"/>
+    <w:rPr>
+      <w:vertAlign w:val="superscript"/>
+    </w:rPr>
+  </w:style>
 </w:styles>
 </file>
 

</xml_diff>

<commit_message>
Documentation user et programmer
</commit_message>
<xml_diff>
--- a/Docs/Analyse_Sanguine/DocumentationProgrammeur.docx
+++ b/Docs/Analyse_Sanguine/DocumentationProgrammeur.docx
@@ -905,7 +905,21 @@
           <w:color w:val="000000" w:themeColor="text1"/>
           <w:lang w:val="fr-FR"/>
         </w:rPr>
-        <w:t xml:space="preserve"> l’application, il faut premièrement télécharger Node.js, pour nous permettre de récupérer les librairies nécessaires. React-Native recommande d’utiliser cette commande dans une console powershell admin pour installer tous </w:t>
+        <w:t xml:space="preserve"> l’application, il faut premièrement télécharger Node.js, pour nous permettre de récupérer les librairies nécessaires. React-Native recommande d’utiliser cette commande dans une console powershell admin pour installer tou</w:t>
+      </w:r>
+      <w:r>
+        <w:rPr>
+          <w:color w:val="000000" w:themeColor="text1"/>
+          <w:lang w:val="fr-FR"/>
+        </w:rPr>
+        <w:t>t</w:t>
+      </w:r>
+      <w:r>
+        <w:rPr>
+          <w:color w:val="000000" w:themeColor="text1"/>
+          <w:lang w:val="fr-FR"/>
+        </w:rPr>
+        <w:t xml:space="preserve"> </w:t>
       </w:r>
       <w:r>
         <w:rPr>
@@ -926,7 +940,14 @@
           <w:color w:val="000000" w:themeColor="text1"/>
           <w:lang w:val="fr-FR"/>
         </w:rPr>
-        <w:t xml:space="preserve"> peux</w:t>
+        <w:t xml:space="preserve"> peu</w:t>
+      </w:r>
+      <w:r>
+        <w:rPr>
+          <w:color w:val="000000" w:themeColor="text1"/>
+          <w:lang w:val="fr-FR"/>
+        </w:rPr>
+        <w:t>t</w:t>
       </w:r>
       <w:r>
         <w:rPr>
@@ -1106,7 +1127,7 @@
           <v:shape id="_x0000_i1025" type="#_x0000_t75" style="width:468pt;height:48pt" o:ole="">
             <v:imagedata r:id="rId7" o:title=""/>
           </v:shape>
-          <o:OLEObject Type="Embed" ProgID="Word.Document.12" ShapeID="_x0000_i1025" DrawAspect="Content" ObjectID="_1738307335" r:id="rId8">
+          <o:OLEObject Type="Embed" ProgID="Word.Document.12" ShapeID="_x0000_i1025" DrawAspect="Content" ObjectID="_1738318382" r:id="rId8">
             <o:FieldCodes>\s</o:FieldCodes>
           </o:OLEObject>
         </w:object>
@@ -1136,7 +1157,19 @@
         <w:rPr>
           <w:lang w:val="fr-FR"/>
         </w:rPr>
-        <w:t xml:space="preserve">Une fois l’installation terminé on peut passer </w:t>
+        <w:t>Une fois l’installation terminé</w:t>
+      </w:r>
+      <w:r>
+        <w:rPr>
+          <w:lang w:val="fr-FR"/>
+        </w:rPr>
+        <w:t>e</w:t>
+      </w:r>
+      <w:r>
+        <w:rPr>
+          <w:lang w:val="fr-FR"/>
+        </w:rPr>
+        <w:t xml:space="preserve"> on peut passer </w:t>
       </w:r>
       <w:r>
         <w:rPr>
@@ -1154,7 +1187,19 @@
         <w:rPr>
           <w:lang w:val="fr-FR"/>
         </w:rPr>
-        <w:t>s paquets Node utilisé dans l’application</w:t>
+        <w:t>s paquets Node utilisé</w:t>
+      </w:r>
+      <w:r>
+        <w:rPr>
+          <w:lang w:val="fr-FR"/>
+        </w:rPr>
+        <w:t>s</w:t>
+      </w:r>
+      <w:r>
+        <w:rPr>
+          <w:lang w:val="fr-FR"/>
+        </w:rPr>
+        <w:t xml:space="preserve"> dans l’application</w:t>
       </w:r>
       <w:r>
         <w:rPr>
@@ -1174,12 +1219,42 @@
         </w:rPr>
         <w:t>\</w:t>
       </w:r>
-      <w:r>
-        <w:rPr>
-          <w:lang w:val="fr-FR"/>
-        </w:rPr>
-        <w:t>Rooftop\ReactNative\AnalyseSanguine</w:t>
-      </w:r>
+      <w:proofErr w:type="spellStart"/>
+      <w:r>
+        <w:rPr>
+          <w:lang w:val="fr-FR"/>
+        </w:rPr>
+        <w:t>Rooftop</w:t>
+      </w:r>
+      <w:proofErr w:type="spellEnd"/>
+      <w:r>
+        <w:rPr>
+          <w:lang w:val="fr-FR"/>
+        </w:rPr>
+        <w:t>\</w:t>
+      </w:r>
+      <w:proofErr w:type="spellStart"/>
+      <w:r>
+        <w:rPr>
+          <w:lang w:val="fr-FR"/>
+        </w:rPr>
+        <w:t>ReactNative</w:t>
+      </w:r>
+      <w:proofErr w:type="spellEnd"/>
+      <w:r>
+        <w:rPr>
+          <w:lang w:val="fr-FR"/>
+        </w:rPr>
+        <w:t>\</w:t>
+      </w:r>
+      <w:proofErr w:type="spellStart"/>
+      <w:r>
+        <w:rPr>
+          <w:lang w:val="fr-FR"/>
+        </w:rPr>
+        <w:t>AnalyseSanguine</w:t>
+      </w:r>
+      <w:proofErr w:type="spellEnd"/>
       <w:r>
         <w:rPr>
           <w:lang w:val="fr-FR"/>
@@ -1291,7 +1366,7 @@
           <v:shape id="_x0000_i1026" type="#_x0000_t75" style="width:468pt;height:24pt" o:ole="">
             <v:imagedata r:id="rId9" o:title=""/>
           </v:shape>
-          <o:OLEObject Type="Embed" ProgID="Word.Document.12" ShapeID="_x0000_i1026" DrawAspect="Content" ObjectID="_1738307336" r:id="rId10">
+          <o:OLEObject Type="Embed" ProgID="Word.Document.12" ShapeID="_x0000_i1026" DrawAspect="Content" ObjectID="_1738318383" r:id="rId10">
             <o:FieldCodes>\s</o:FieldCodes>
           </o:OLEObject>
         </w:object>
@@ -1439,7 +1514,7 @@
           <v:shape id="_x0000_i1027" type="#_x0000_t75" style="width:468pt;height:24pt" o:ole="">
             <v:imagedata r:id="rId11" o:title=""/>
           </v:shape>
-          <o:OLEObject Type="Embed" ProgID="Word.Document.12" ShapeID="_x0000_i1027" DrawAspect="Content" ObjectID="_1738307337" r:id="rId12">
+          <o:OLEObject Type="Embed" ProgID="Word.Document.12" ShapeID="_x0000_i1027" DrawAspect="Content" ObjectID="_1738318384" r:id="rId12">
             <o:FieldCodes>\s</o:FieldCodes>
           </o:OLEObject>
         </w:object>
@@ -1569,7 +1644,7 @@
           <v:shape id="_x0000_i1028" type="#_x0000_t75" style="width:468pt;height:24pt" o:ole="">
             <v:imagedata r:id="rId13" o:title=""/>
           </v:shape>
-          <o:OLEObject Type="Embed" ProgID="Word.Document.12" ShapeID="_x0000_i1028" DrawAspect="Content" ObjectID="_1738307338" r:id="rId14">
+          <o:OLEObject Type="Embed" ProgID="Word.Document.12" ShapeID="_x0000_i1028" DrawAspect="Content" ObjectID="_1738318385" r:id="rId14">
             <o:FieldCodes>\s</o:FieldCodes>
           </o:OLEObject>
         </w:object>
@@ -1592,7 +1667,111 @@
         <w:rPr>
           <w:lang w:val="fr-FR"/>
         </w:rPr>
-        <w:t>A partir de maintenant, lorsque vous avez l’application d’ouverte, il suffit de modifier du code et de sauvegarder pour qu’il s’applique à l’application. Si un de vos collègue installe une librairie supplémentaire après les étapes expliqués plus haut, vous n’aurez qu’à rouler la commande « Npm i » et « npx react-native run-windows » pour pouvoir utilise la libraire</w:t>
+        <w:t>À</w:t>
+      </w:r>
+      <w:r>
+        <w:rPr>
+          <w:lang w:val="fr-FR"/>
+        </w:rPr>
+        <w:t xml:space="preserve"> partir de maintenant, lorsque vous avez l’application d’ouverte, il suffit de modifier du code et de sauvegarder pour qu’il s’applique à l’application. Si un de vos collègue</w:t>
+      </w:r>
+      <w:r>
+        <w:rPr>
+          <w:lang w:val="fr-FR"/>
+        </w:rPr>
+        <w:t>s</w:t>
+      </w:r>
+      <w:r>
+        <w:rPr>
+          <w:lang w:val="fr-FR"/>
+        </w:rPr>
+        <w:t xml:space="preserve"> installe une librairie supplémentaire après les étapes expliqué</w:t>
+      </w:r>
+      <w:r>
+        <w:rPr>
+          <w:lang w:val="fr-FR"/>
+        </w:rPr>
+        <w:t>e</w:t>
+      </w:r>
+      <w:r>
+        <w:rPr>
+          <w:lang w:val="fr-FR"/>
+        </w:rPr>
+        <w:t>s plus haut, vous n’aurez qu’à rouler la commande « </w:t>
+      </w:r>
+      <w:proofErr w:type="spellStart"/>
+      <w:r>
+        <w:rPr>
+          <w:lang w:val="fr-FR"/>
+        </w:rPr>
+        <w:t>Npm</w:t>
+      </w:r>
+      <w:proofErr w:type="spellEnd"/>
+      <w:r>
+        <w:rPr>
+          <w:lang w:val="fr-FR"/>
+        </w:rPr>
+        <w:t xml:space="preserve"> i » et « </w:t>
+      </w:r>
+      <w:proofErr w:type="spellStart"/>
+      <w:r>
+        <w:rPr>
+          <w:lang w:val="fr-FR"/>
+        </w:rPr>
+        <w:t>npx</w:t>
+      </w:r>
+      <w:proofErr w:type="spellEnd"/>
+      <w:r>
+        <w:rPr>
+          <w:lang w:val="fr-FR"/>
+        </w:rPr>
+        <w:t xml:space="preserve"> </w:t>
+      </w:r>
+      <w:proofErr w:type="spellStart"/>
+      <w:r>
+        <w:rPr>
+          <w:lang w:val="fr-FR"/>
+        </w:rPr>
+        <w:t>react</w:t>
+      </w:r>
+      <w:proofErr w:type="spellEnd"/>
+      <w:r>
+        <w:rPr>
+          <w:lang w:val="fr-FR"/>
+        </w:rPr>
+        <w:t>-native run-</w:t>
+      </w:r>
+      <w:proofErr w:type="spellStart"/>
+      <w:r>
+        <w:rPr>
+          <w:lang w:val="fr-FR"/>
+        </w:rPr>
+        <w:t>windows</w:t>
+      </w:r>
+      <w:proofErr w:type="spellEnd"/>
+      <w:r>
+        <w:rPr>
+          <w:lang w:val="fr-FR"/>
+        </w:rPr>
+        <w:t> » pour pouvoir utilise la librair</w:t>
+      </w:r>
+      <w:r>
+        <w:rPr>
+          <w:lang w:val="fr-FR"/>
+        </w:rPr>
+        <w:t>i</w:t>
+      </w:r>
+      <w:r>
+        <w:rPr>
+          <w:lang w:val="fr-FR"/>
+        </w:rPr>
+        <w:t>e</w:t>
+      </w:r>
+      <w:r>
+        <w:rPr>
+          <w:lang w:val="fr-FR"/>
+        </w:rPr>
+        <w:t>.</w:t>
       </w:r>
     </w:p>
     <w:p>
@@ -1683,6 +1862,13 @@
           <w:lang w:val="fr-FR"/>
         </w:rPr>
         <w:t>é</w:t>
+      </w:r>
+      <w:r>
+        <w:rPr>
+          <w:color w:val="000000" w:themeColor="text1"/>
+          <w:lang w:val="fr-FR"/>
+        </w:rPr>
+        <w:t>s</w:t>
       </w:r>
       <w:r>
         <w:rPr>
@@ -1844,7 +2030,7 @@
           <v:shape id="_x0000_i1029" type="#_x0000_t75" style="width:468pt;height:24pt" o:ole="">
             <v:imagedata r:id="rId17" o:title=""/>
           </v:shape>
-          <o:OLEObject Type="Embed" ProgID="Word.Document.12" ShapeID="_x0000_i1029" DrawAspect="Content" ObjectID="_1738307339" r:id="rId18">
+          <o:OLEObject Type="Embed" ProgID="Word.Document.12" ShapeID="_x0000_i1029" DrawAspect="Content" ObjectID="_1738318386" r:id="rId18">
             <o:FieldCodes>\s</o:FieldCodes>
           </o:OLEObject>
         </w:object>
@@ -1867,7 +2053,19 @@
         <w:rPr>
           <w:lang w:val="fr-FR"/>
         </w:rPr>
-        <w:t>Maintenant que l’application et l’API sont prêt, il suffit de partir l’API puis d’ouvrir l’application pour que le lier les deux</w:t>
+        <w:t>Maintenant que l’application et l’API sont prêt</w:t>
+      </w:r>
+      <w:r>
+        <w:rPr>
+          <w:lang w:val="fr-FR"/>
+        </w:rPr>
+        <w:t>s</w:t>
+      </w:r>
+      <w:r>
+        <w:rPr>
+          <w:lang w:val="fr-FR"/>
+        </w:rPr>
+        <w:t>, il suffit de partir l’API puis d’ouvrir l’application pour que le lier les deux</w:t>
       </w:r>
       <w:r>
         <w:rPr>
@@ -1944,13 +2142,25 @@
         <w:rPr>
           <w:lang w:val="fr-FR"/>
         </w:rPr>
-        <w:t>l</w:t>
-      </w:r>
-      <w:r>
-        <w:rPr>
-          <w:lang w:val="fr-FR"/>
-        </w:rPr>
-        <w:t>’application devrait pouvoir créer des étiquettes à partir des requêtes. Les étiquettes devraient contenir : un code barre</w:t>
+        <w:t>L</w:t>
+      </w:r>
+      <w:r>
+        <w:rPr>
+          <w:lang w:val="fr-FR"/>
+        </w:rPr>
+        <w:t>’application devrait pouvoir créer des étiquettes à partir des requêtes. Les étiquettes devraient contenir : un code</w:t>
+      </w:r>
+      <w:r>
+        <w:rPr>
+          <w:lang w:val="fr-FR"/>
+        </w:rPr>
+        <w:t>-</w:t>
+      </w:r>
+      <w:r>
+        <w:rPr>
+          <w:lang w:val="fr-FR"/>
+        </w:rPr>
+        <w:t>barre</w:t>
       </w:r>
       <w:r>
         <w:rPr>
@@ -2011,7 +2221,19 @@
         <w:rPr>
           <w:lang w:val="fr-FR"/>
         </w:rPr>
-        <w:t>: le client aimerait pouvoir créer un dossier et de lui assigner un numéro de dossier, celui-ci serait une suite alphanumérique (par exemple : le code sur une carte d’assurance maladie). Il devrait ensuite être possible de rechercher le client avec le numéro de dossier (en ce moment le numéro de dossier est l’ID du dossier, il faut donc changer la structure de la table Dossier).</w:t>
+        <w:t>: le client aimerait pouvoir créer un dossier et de lui assigner un numéro de dossier, celui-ci serait une suite alphanumérique (par exemple : le code sur une carte d’assurance maladie). Il devrait ensuite être possible de rechercher le client avec le numéro de dossier (en ce moment</w:t>
+      </w:r>
+      <w:r>
+        <w:rPr>
+          <w:lang w:val="fr-FR"/>
+        </w:rPr>
+        <w:t>,</w:t>
+      </w:r>
+      <w:r>
+        <w:rPr>
+          <w:lang w:val="fr-FR"/>
+        </w:rPr>
+        <w:t xml:space="preserve"> le numéro de dossier est l’ID du dossier, il faut donc changer la structure de la table Dossier).</w:t>
       </w:r>
     </w:p>
     <w:p>
@@ -2086,6 +2308,12 @@
       </w:r>
     </w:p>
     <w:sectPr>
+      <w:headerReference w:type="even" r:id="rId19"/>
+      <w:headerReference w:type="default" r:id="rId20"/>
+      <w:footerReference w:type="even" r:id="rId21"/>
+      <w:footerReference w:type="default" r:id="rId22"/>
+      <w:headerReference w:type="first" r:id="rId23"/>
+      <w:footerReference w:type="first" r:id="rId24"/>
       <w:pgSz w:w="12240" w:h="15840"/>
       <w:pgMar w:top="1440" w:right="1440" w:bottom="1440" w:left="1440" w:header="708" w:footer="708" w:gutter="0"/>
       <w:cols w:space="708"/>
@@ -2120,6 +2348,36 @@
 </w:endnotes>
 </file>
 
+<file path=word/footer1.xml><?xml version="1.0" encoding="utf-8"?>
+<w:ftr xmlns:wpc="http://schemas.microsoft.com/office/word/2010/wordprocessingCanvas" xmlns:cx="http://schemas.microsoft.com/office/drawing/2014/chartex" xmlns:cx1="http://schemas.microsoft.com/office/drawing/2015/9/8/chartex" xmlns:cx2="http://schemas.microsoft.com/office/drawing/2015/10/21/chartex" xmlns:cx3="http://schemas.microsoft.com/office/drawing/2016/5/9/chartex" xmlns:cx4="http://schemas.microsoft.com/office/drawing/2016/5/10/chartex" xmlns:cx5="http://schemas.microsoft.com/office/drawing/2016/5/11/chartex" xmlns:cx6="http://schemas.microsoft.com/office/drawing/2016/5/12/chartex" xmlns:cx7="http://schemas.microsoft.com/office/drawing/2016/5/13/chartex" xmlns:cx8="http://schemas.microsoft.com/office/drawing/2016/5/14/chartex" xmlns:mc="http://schemas.openxmlformats.org/markup-compatibility/2006" xmlns:aink="http://schemas.microsoft.com/office/drawing/2016/ink" xmlns:am3d="http://schemas.microsoft.com/office/drawing/2017/model3d" xmlns:o="urn:schemas-microsoft-com:office:office" xmlns:oel="http://schemas.microsoft.com/office/2019/extlst" xmlns:r="http://schemas.openxmlformats.org/officeDocument/2006/relationships" xmlns:m="http://schemas.openxmlformats.org/officeDocument/2006/math" xmlns:v="urn:schemas-microsoft-com:vml" xmlns:wp14="http://schemas.microsoft.com/office/word/2010/wordprocessingDrawing" xmlns:wp="http://schemas.openxmlformats.org/drawingml/2006/wordprocessingDrawing" xmlns:w10="urn:schemas-microsoft-com:office:word" xmlns:w="http://schemas.openxmlformats.org/wordprocessingml/2006/main" xmlns:w14="http://schemas.microsoft.com/office/word/2010/wordml" xmlns:w15="http://schemas.microsoft.com/office/word/2012/wordml" xmlns:w16cex="http://schemas.microsoft.com/office/word/2018/wordml/cex" xmlns:w16cid="http://schemas.microsoft.com/office/word/2016/wordml/cid" xmlns:w16="http://schemas.microsoft.com/office/word/2018/wordml" xmlns:w16sdtdh="http://schemas.microsoft.com/office/word/2020/wordml/sdtdatahash" xmlns:w16se="http://schemas.microsoft.com/office/word/2015/wordml/symex" xmlns:wpg="http://schemas.microsoft.com/office/word/2010/wordprocessingGroup" xmlns:wpi="http://schemas.microsoft.com/office/word/2010/wordprocessingInk" xmlns:wne="http://schemas.microsoft.com/office/word/2006/wordml" xmlns:wps="http://schemas.microsoft.com/office/word/2010/wordprocessingShape" mc:Ignorable="w14 w15 w16se w16cid w16 w16cex w16sdtdh wp14">
+  <w:p>
+    <w:pPr>
+      <w:pStyle w:val="Footer"/>
+    </w:pPr>
+  </w:p>
+</w:ftr>
+</file>
+
+<file path=word/footer2.xml><?xml version="1.0" encoding="utf-8"?>
+<w:ftr xmlns:wpc="http://schemas.microsoft.com/office/word/2010/wordprocessingCanvas" xmlns:cx="http://schemas.microsoft.com/office/drawing/2014/chartex" xmlns:cx1="http://schemas.microsoft.com/office/drawing/2015/9/8/chartex" xmlns:cx2="http://schemas.microsoft.com/office/drawing/2015/10/21/chartex" xmlns:cx3="http://schemas.microsoft.com/office/drawing/2016/5/9/chartex" xmlns:cx4="http://schemas.microsoft.com/office/drawing/2016/5/10/chartex" xmlns:cx5="http://schemas.microsoft.com/office/drawing/2016/5/11/chartex" xmlns:cx6="http://schemas.microsoft.com/office/drawing/2016/5/12/chartex" xmlns:cx7="http://schemas.microsoft.com/office/drawing/2016/5/13/chartex" xmlns:cx8="http://schemas.microsoft.com/office/drawing/2016/5/14/chartex" xmlns:mc="http://schemas.openxmlformats.org/markup-compatibility/2006" xmlns:aink="http://schemas.microsoft.com/office/drawing/2016/ink" xmlns:am3d="http://schemas.microsoft.com/office/drawing/2017/model3d" xmlns:o="urn:schemas-microsoft-com:office:office" xmlns:oel="http://schemas.microsoft.com/office/2019/extlst" xmlns:r="http://schemas.openxmlformats.org/officeDocument/2006/relationships" xmlns:m="http://schemas.openxmlformats.org/officeDocument/2006/math" xmlns:v="urn:schemas-microsoft-com:vml" xmlns:wp14="http://schemas.microsoft.com/office/word/2010/wordprocessingDrawing" xmlns:wp="http://schemas.openxmlformats.org/drawingml/2006/wordprocessingDrawing" xmlns:w10="urn:schemas-microsoft-com:office:word" xmlns:w="http://schemas.openxmlformats.org/wordprocessingml/2006/main" xmlns:w14="http://schemas.microsoft.com/office/word/2010/wordml" xmlns:w15="http://schemas.microsoft.com/office/word/2012/wordml" xmlns:w16cex="http://schemas.microsoft.com/office/word/2018/wordml/cex" xmlns:w16cid="http://schemas.microsoft.com/office/word/2016/wordml/cid" xmlns:w16="http://schemas.microsoft.com/office/word/2018/wordml" xmlns:w16sdtdh="http://schemas.microsoft.com/office/word/2020/wordml/sdtdatahash" xmlns:w16se="http://schemas.microsoft.com/office/word/2015/wordml/symex" xmlns:wpg="http://schemas.microsoft.com/office/word/2010/wordprocessingGroup" xmlns:wpi="http://schemas.microsoft.com/office/word/2010/wordprocessingInk" xmlns:wne="http://schemas.microsoft.com/office/word/2006/wordml" xmlns:wps="http://schemas.microsoft.com/office/word/2010/wordprocessingShape" mc:Ignorable="w14 w15 w16se w16cid w16 w16cex w16sdtdh wp14">
+  <w:p>
+    <w:pPr>
+      <w:pStyle w:val="Footer"/>
+    </w:pPr>
+  </w:p>
+</w:ftr>
+</file>
+
+<file path=word/footer3.xml><?xml version="1.0" encoding="utf-8"?>
+<w:ftr xmlns:wpc="http://schemas.microsoft.com/office/word/2010/wordprocessingCanvas" xmlns:cx="http://schemas.microsoft.com/office/drawing/2014/chartex" xmlns:cx1="http://schemas.microsoft.com/office/drawing/2015/9/8/chartex" xmlns:cx2="http://schemas.microsoft.com/office/drawing/2015/10/21/chartex" xmlns:cx3="http://schemas.microsoft.com/office/drawing/2016/5/9/chartex" xmlns:cx4="http://schemas.microsoft.com/office/drawing/2016/5/10/chartex" xmlns:cx5="http://schemas.microsoft.com/office/drawing/2016/5/11/chartex" xmlns:cx6="http://schemas.microsoft.com/office/drawing/2016/5/12/chartex" xmlns:cx7="http://schemas.microsoft.com/office/drawing/2016/5/13/chartex" xmlns:cx8="http://schemas.microsoft.com/office/drawing/2016/5/14/chartex" xmlns:mc="http://schemas.openxmlformats.org/markup-compatibility/2006" xmlns:aink="http://schemas.microsoft.com/office/drawing/2016/ink" xmlns:am3d="http://schemas.microsoft.com/office/drawing/2017/model3d" xmlns:o="urn:schemas-microsoft-com:office:office" xmlns:oel="http://schemas.microsoft.com/office/2019/extlst" xmlns:r="http://schemas.openxmlformats.org/officeDocument/2006/relationships" xmlns:m="http://schemas.openxmlformats.org/officeDocument/2006/math" xmlns:v="urn:schemas-microsoft-com:vml" xmlns:wp14="http://schemas.microsoft.com/office/word/2010/wordprocessingDrawing" xmlns:wp="http://schemas.openxmlformats.org/drawingml/2006/wordprocessingDrawing" xmlns:w10="urn:schemas-microsoft-com:office:word" xmlns:w="http://schemas.openxmlformats.org/wordprocessingml/2006/main" xmlns:w14="http://schemas.microsoft.com/office/word/2010/wordml" xmlns:w15="http://schemas.microsoft.com/office/word/2012/wordml" xmlns:w16cex="http://schemas.microsoft.com/office/word/2018/wordml/cex" xmlns:w16cid="http://schemas.microsoft.com/office/word/2016/wordml/cid" xmlns:w16="http://schemas.microsoft.com/office/word/2018/wordml" xmlns:w16sdtdh="http://schemas.microsoft.com/office/word/2020/wordml/sdtdatahash" xmlns:w16se="http://schemas.microsoft.com/office/word/2015/wordml/symex" xmlns:wpg="http://schemas.microsoft.com/office/word/2010/wordprocessingGroup" xmlns:wpi="http://schemas.microsoft.com/office/word/2010/wordprocessingInk" xmlns:wne="http://schemas.microsoft.com/office/word/2006/wordml" xmlns:wps="http://schemas.microsoft.com/office/word/2010/wordprocessingShape" mc:Ignorable="w14 w15 w16se w16cid w16 w16cex w16sdtdh wp14">
+  <w:p>
+    <w:pPr>
+      <w:pStyle w:val="Footer"/>
+    </w:pPr>
+  </w:p>
+</w:ftr>
+</file>
+
 <file path=word/footnotes.xml><?xml version="1.0" encoding="utf-8"?>
 <w:footnotes xmlns:wpc="http://schemas.microsoft.com/office/word/2010/wordprocessingCanvas" xmlns:cx="http://schemas.microsoft.com/office/drawing/2014/chartex" xmlns:cx1="http://schemas.microsoft.com/office/drawing/2015/9/8/chartex" xmlns:cx2="http://schemas.microsoft.com/office/drawing/2015/10/21/chartex" xmlns:cx3="http://schemas.microsoft.com/office/drawing/2016/5/9/chartex" xmlns:cx4="http://schemas.microsoft.com/office/drawing/2016/5/10/chartex" xmlns:cx5="http://schemas.microsoft.com/office/drawing/2016/5/11/chartex" xmlns:cx6="http://schemas.microsoft.com/office/drawing/2016/5/12/chartex" xmlns:cx7="http://schemas.microsoft.com/office/drawing/2016/5/13/chartex" xmlns:cx8="http://schemas.microsoft.com/office/drawing/2016/5/14/chartex" xmlns:mc="http://schemas.openxmlformats.org/markup-compatibility/2006" xmlns:aink="http://schemas.microsoft.com/office/drawing/2016/ink" xmlns:am3d="http://schemas.microsoft.com/office/drawing/2017/model3d" xmlns:o="urn:schemas-microsoft-com:office:office" xmlns:oel="http://schemas.microsoft.com/office/2019/extlst" xmlns:r="http://schemas.openxmlformats.org/officeDocument/2006/relationships" xmlns:m="http://schemas.openxmlformats.org/officeDocument/2006/math" xmlns:v="urn:schemas-microsoft-com:vml" xmlns:wp14="http://schemas.microsoft.com/office/word/2010/wordprocessingDrawing" xmlns:wp="http://schemas.openxmlformats.org/drawingml/2006/wordprocessingDrawing" xmlns:w10="urn:schemas-microsoft-com:office:word" xmlns:w="http://schemas.openxmlformats.org/wordprocessingml/2006/main" xmlns:w14="http://schemas.microsoft.com/office/word/2010/wordml" xmlns:w15="http://schemas.microsoft.com/office/word/2012/wordml" xmlns:w16cex="http://schemas.microsoft.com/office/word/2018/wordml/cex" xmlns:w16cid="http://schemas.microsoft.com/office/word/2016/wordml/cid" xmlns:w16="http://schemas.microsoft.com/office/word/2018/wordml" xmlns:w16sdtdh="http://schemas.microsoft.com/office/word/2020/wordml/sdtdatahash" xmlns:w16se="http://schemas.microsoft.com/office/word/2015/wordml/symex" xmlns:wpg="http://schemas.microsoft.com/office/word/2010/wordprocessingGroup" xmlns:wpi="http://schemas.microsoft.com/office/word/2010/wordprocessingInk" xmlns:wne="http://schemas.microsoft.com/office/word/2006/wordml" xmlns:wps="http://schemas.microsoft.com/office/word/2010/wordprocessingShape" mc:Ignorable="w14 w15 w16se w16cid w16 w16cex w16sdtdh wp14">
   <w:footnote w:type="separator" w:id="-1">
@@ -2165,13 +2423,7 @@
         <w:rPr>
           <w:lang w:val="fr-FR"/>
         </w:rPr>
-        <w:t>Voir</w:t>
-      </w:r>
-      <w:r>
-        <w:rPr>
-          <w:lang w:val="fr-FR"/>
-        </w:rPr>
-        <w:t xml:space="preserve"> avec le client comment fonctionne leur application de scan pour </w:t>
+        <w:t xml:space="preserve">Voir avec le client comment fonctionne leur application de scan pour </w:t>
       </w:r>
       <w:r>
         <w:rPr>
@@ -2196,6 +2448,36 @@
     </w:p>
   </w:footnote>
 </w:footnotes>
+</file>
+
+<file path=word/header1.xml><?xml version="1.0" encoding="utf-8"?>
+<w:hdr xmlns:wpc="http://schemas.microsoft.com/office/word/2010/wordprocessingCanvas" xmlns:cx="http://schemas.microsoft.com/office/drawing/2014/chartex" xmlns:cx1="http://schemas.microsoft.com/office/drawing/2015/9/8/chartex" xmlns:cx2="http://schemas.microsoft.com/office/drawing/2015/10/21/chartex" xmlns:cx3="http://schemas.microsoft.com/office/drawing/2016/5/9/chartex" xmlns:cx4="http://schemas.microsoft.com/office/drawing/2016/5/10/chartex" xmlns:cx5="http://schemas.microsoft.com/office/drawing/2016/5/11/chartex" xmlns:cx6="http://schemas.microsoft.com/office/drawing/2016/5/12/chartex" xmlns:cx7="http://schemas.microsoft.com/office/drawing/2016/5/13/chartex" xmlns:cx8="http://schemas.microsoft.com/office/drawing/2016/5/14/chartex" xmlns:mc="http://schemas.openxmlformats.org/markup-compatibility/2006" xmlns:aink="http://schemas.microsoft.com/office/drawing/2016/ink" xmlns:am3d="http://schemas.microsoft.com/office/drawing/2017/model3d" xmlns:o="urn:schemas-microsoft-com:office:office" xmlns:oel="http://schemas.microsoft.com/office/2019/extlst" xmlns:r="http://schemas.openxmlformats.org/officeDocument/2006/relationships" xmlns:m="http://schemas.openxmlformats.org/officeDocument/2006/math" xmlns:v="urn:schemas-microsoft-com:vml" xmlns:wp14="http://schemas.microsoft.com/office/word/2010/wordprocessingDrawing" xmlns:wp="http://schemas.openxmlformats.org/drawingml/2006/wordprocessingDrawing" xmlns:w10="urn:schemas-microsoft-com:office:word" xmlns:w="http://schemas.openxmlformats.org/wordprocessingml/2006/main" xmlns:w14="http://schemas.microsoft.com/office/word/2010/wordml" xmlns:w15="http://schemas.microsoft.com/office/word/2012/wordml" xmlns:w16cex="http://schemas.microsoft.com/office/word/2018/wordml/cex" xmlns:w16cid="http://schemas.microsoft.com/office/word/2016/wordml/cid" xmlns:w16="http://schemas.microsoft.com/office/word/2018/wordml" xmlns:w16sdtdh="http://schemas.microsoft.com/office/word/2020/wordml/sdtdatahash" xmlns:w16se="http://schemas.microsoft.com/office/word/2015/wordml/symex" xmlns:wpg="http://schemas.microsoft.com/office/word/2010/wordprocessingGroup" xmlns:wpi="http://schemas.microsoft.com/office/word/2010/wordprocessingInk" xmlns:wne="http://schemas.microsoft.com/office/word/2006/wordml" xmlns:wps="http://schemas.microsoft.com/office/word/2010/wordprocessingShape" mc:Ignorable="w14 w15 w16se w16cid w16 w16cex w16sdtdh wp14">
+  <w:p>
+    <w:pPr>
+      <w:pStyle w:val="Header"/>
+    </w:pPr>
+  </w:p>
+</w:hdr>
+</file>
+
+<file path=word/header2.xml><?xml version="1.0" encoding="utf-8"?>
+<w:hdr xmlns:wpc="http://schemas.microsoft.com/office/word/2010/wordprocessingCanvas" xmlns:cx="http://schemas.microsoft.com/office/drawing/2014/chartex" xmlns:cx1="http://schemas.microsoft.com/office/drawing/2015/9/8/chartex" xmlns:cx2="http://schemas.microsoft.com/office/drawing/2015/10/21/chartex" xmlns:cx3="http://schemas.microsoft.com/office/drawing/2016/5/9/chartex" xmlns:cx4="http://schemas.microsoft.com/office/drawing/2016/5/10/chartex" xmlns:cx5="http://schemas.microsoft.com/office/drawing/2016/5/11/chartex" xmlns:cx6="http://schemas.microsoft.com/office/drawing/2016/5/12/chartex" xmlns:cx7="http://schemas.microsoft.com/office/drawing/2016/5/13/chartex" xmlns:cx8="http://schemas.microsoft.com/office/drawing/2016/5/14/chartex" xmlns:mc="http://schemas.openxmlformats.org/markup-compatibility/2006" xmlns:aink="http://schemas.microsoft.com/office/drawing/2016/ink" xmlns:am3d="http://schemas.microsoft.com/office/drawing/2017/model3d" xmlns:o="urn:schemas-microsoft-com:office:office" xmlns:oel="http://schemas.microsoft.com/office/2019/extlst" xmlns:r="http://schemas.openxmlformats.org/officeDocument/2006/relationships" xmlns:m="http://schemas.openxmlformats.org/officeDocument/2006/math" xmlns:v="urn:schemas-microsoft-com:vml" xmlns:wp14="http://schemas.microsoft.com/office/word/2010/wordprocessingDrawing" xmlns:wp="http://schemas.openxmlformats.org/drawingml/2006/wordprocessingDrawing" xmlns:w10="urn:schemas-microsoft-com:office:word" xmlns:w="http://schemas.openxmlformats.org/wordprocessingml/2006/main" xmlns:w14="http://schemas.microsoft.com/office/word/2010/wordml" xmlns:w15="http://schemas.microsoft.com/office/word/2012/wordml" xmlns:w16cex="http://schemas.microsoft.com/office/word/2018/wordml/cex" xmlns:w16cid="http://schemas.microsoft.com/office/word/2016/wordml/cid" xmlns:w16="http://schemas.microsoft.com/office/word/2018/wordml" xmlns:w16sdtdh="http://schemas.microsoft.com/office/word/2020/wordml/sdtdatahash" xmlns:w16se="http://schemas.microsoft.com/office/word/2015/wordml/symex" xmlns:wpg="http://schemas.microsoft.com/office/word/2010/wordprocessingGroup" xmlns:wpi="http://schemas.microsoft.com/office/word/2010/wordprocessingInk" xmlns:wne="http://schemas.microsoft.com/office/word/2006/wordml" xmlns:wps="http://schemas.microsoft.com/office/word/2010/wordprocessingShape" mc:Ignorable="w14 w15 w16se w16cid w16 w16cex w16sdtdh wp14">
+  <w:p>
+    <w:pPr>
+      <w:pStyle w:val="Header"/>
+    </w:pPr>
+  </w:p>
+</w:hdr>
+</file>
+
+<file path=word/header3.xml><?xml version="1.0" encoding="utf-8"?>
+<w:hdr xmlns:wpc="http://schemas.microsoft.com/office/word/2010/wordprocessingCanvas" xmlns:cx="http://schemas.microsoft.com/office/drawing/2014/chartex" xmlns:cx1="http://schemas.microsoft.com/office/drawing/2015/9/8/chartex" xmlns:cx2="http://schemas.microsoft.com/office/drawing/2015/10/21/chartex" xmlns:cx3="http://schemas.microsoft.com/office/drawing/2016/5/9/chartex" xmlns:cx4="http://schemas.microsoft.com/office/drawing/2016/5/10/chartex" xmlns:cx5="http://schemas.microsoft.com/office/drawing/2016/5/11/chartex" xmlns:cx6="http://schemas.microsoft.com/office/drawing/2016/5/12/chartex" xmlns:cx7="http://schemas.microsoft.com/office/drawing/2016/5/13/chartex" xmlns:cx8="http://schemas.microsoft.com/office/drawing/2016/5/14/chartex" xmlns:mc="http://schemas.openxmlformats.org/markup-compatibility/2006" xmlns:aink="http://schemas.microsoft.com/office/drawing/2016/ink" xmlns:am3d="http://schemas.microsoft.com/office/drawing/2017/model3d" xmlns:o="urn:schemas-microsoft-com:office:office" xmlns:oel="http://schemas.microsoft.com/office/2019/extlst" xmlns:r="http://schemas.openxmlformats.org/officeDocument/2006/relationships" xmlns:m="http://schemas.openxmlformats.org/officeDocument/2006/math" xmlns:v="urn:schemas-microsoft-com:vml" xmlns:wp14="http://schemas.microsoft.com/office/word/2010/wordprocessingDrawing" xmlns:wp="http://schemas.openxmlformats.org/drawingml/2006/wordprocessingDrawing" xmlns:w10="urn:schemas-microsoft-com:office:word" xmlns:w="http://schemas.openxmlformats.org/wordprocessingml/2006/main" xmlns:w14="http://schemas.microsoft.com/office/word/2010/wordml" xmlns:w15="http://schemas.microsoft.com/office/word/2012/wordml" xmlns:w16cex="http://schemas.microsoft.com/office/word/2018/wordml/cex" xmlns:w16cid="http://schemas.microsoft.com/office/word/2016/wordml/cid" xmlns:w16="http://schemas.microsoft.com/office/word/2018/wordml" xmlns:w16sdtdh="http://schemas.microsoft.com/office/word/2020/wordml/sdtdatahash" xmlns:w16se="http://schemas.microsoft.com/office/word/2015/wordml/symex" xmlns:wpg="http://schemas.microsoft.com/office/word/2010/wordprocessingGroup" xmlns:wpi="http://schemas.microsoft.com/office/word/2010/wordprocessingInk" xmlns:wne="http://schemas.microsoft.com/office/word/2006/wordml" xmlns:wps="http://schemas.microsoft.com/office/word/2010/wordprocessingShape" mc:Ignorable="w14 w15 w16se w16cid w16 w16cex w16sdtdh wp14">
+  <w:p>
+    <w:pPr>
+      <w:pStyle w:val="Header"/>
+    </w:pPr>
+  </w:p>
+</w:hdr>
 </file>
 
 <file path=word/styles.xml><?xml version="1.0" encoding="utf-8"?>
@@ -2844,6 +3126,58 @@
       <w:vertAlign w:val="superscript"/>
     </w:rPr>
   </w:style>
+  <w:style w:type="paragraph" w:styleId="Header">
+    <w:name w:val="header"/>
+    <w:basedOn w:val="Normal"/>
+    <w:link w:val="HeaderChar"/>
+    <w:uiPriority w:val="99"/>
+    <w:unhideWhenUsed/>
+    <w:rsid w:val="0084353C"/>
+    <w:pPr>
+      <w:tabs>
+        <w:tab w:val="center" w:pos="4680"/>
+        <w:tab w:val="right" w:pos="9360"/>
+      </w:tabs>
+      <w:spacing w:line="240" w:lineRule="auto"/>
+    </w:pPr>
+  </w:style>
+  <w:style w:type="character" w:customStyle="1" w:styleId="HeaderChar">
+    <w:name w:val="Header Char"/>
+    <w:basedOn w:val="DefaultParagraphFont"/>
+    <w:link w:val="Header"/>
+    <w:uiPriority w:val="99"/>
+    <w:rsid w:val="0084353C"/>
+    <w:rPr>
+      <w:rFonts w:ascii="Arial" w:eastAsia="Arial" w:hAnsi="Arial" w:cs="Arial"/>
+      <w:lang w:val="en" w:eastAsia="en-CA"/>
+    </w:rPr>
+  </w:style>
+  <w:style w:type="paragraph" w:styleId="Footer">
+    <w:name w:val="footer"/>
+    <w:basedOn w:val="Normal"/>
+    <w:link w:val="FooterChar"/>
+    <w:uiPriority w:val="99"/>
+    <w:unhideWhenUsed/>
+    <w:rsid w:val="0084353C"/>
+    <w:pPr>
+      <w:tabs>
+        <w:tab w:val="center" w:pos="4680"/>
+        <w:tab w:val="right" w:pos="9360"/>
+      </w:tabs>
+      <w:spacing w:line="240" w:lineRule="auto"/>
+    </w:pPr>
+  </w:style>
+  <w:style w:type="character" w:customStyle="1" w:styleId="FooterChar">
+    <w:name w:val="Footer Char"/>
+    <w:basedOn w:val="DefaultParagraphFont"/>
+    <w:link w:val="Footer"/>
+    <w:uiPriority w:val="99"/>
+    <w:rsid w:val="0084353C"/>
+    <w:rPr>
+      <w:rFonts w:ascii="Arial" w:eastAsia="Arial" w:hAnsi="Arial" w:cs="Arial"/>
+      <w:lang w:val="en" w:eastAsia="en-CA"/>
+    </w:rPr>
+  </w:style>
 </w:styles>
 </file>
 

</xml_diff>